<commit_message>
first run for streaming class.
</commit_message>
<xml_diff>
--- a/docs/Stream_job.docx
+++ b/docs/Stream_job.docx
@@ -169,6 +169,46 @@
       <w:r>
         <w:t>Change the log producer code to generate stream of files with delay</w:t>
       </w:r>
+      <w:r>
+        <w:rPr>
+          <w:noProof/>
+        </w:rPr>
+        <w:drawing>
+          <wp:inline distT="0" distB="0" distL="0" distR="0" wp14:anchorId="69660845" wp14:editId="0A583DD9">
+            <wp:extent cx="2695575" cy="685800"/>
+            <wp:effectExtent l="0" t="0" r="9525" b="0"/>
+            <wp:docPr id="2" name="Picture 2"/>
+            <wp:cNvGraphicFramePr>
+              <a:graphicFrameLocks xmlns:a="http://schemas.openxmlformats.org/drawingml/2006/main" noChangeAspect="1"/>
+            </wp:cNvGraphicFramePr>
+            <a:graphic xmlns:a="http://schemas.openxmlformats.org/drawingml/2006/main">
+              <a:graphicData uri="http://schemas.openxmlformats.org/drawingml/2006/picture">
+                <pic:pic xmlns:pic="http://schemas.openxmlformats.org/drawingml/2006/picture">
+                  <pic:nvPicPr>
+                    <pic:cNvPr id="1" name=""/>
+                    <pic:cNvPicPr/>
+                  </pic:nvPicPr>
+                  <pic:blipFill>
+                    <a:blip r:embed="rId5"/>
+                    <a:stretch>
+                      <a:fillRect/>
+                    </a:stretch>
+                  </pic:blipFill>
+                  <pic:spPr>
+                    <a:xfrm>
+                      <a:off x="0" y="0"/>
+                      <a:ext cx="2695575" cy="685800"/>
+                    </a:xfrm>
+                    <a:prstGeom prst="rect">
+                      <a:avLst/>
+                    </a:prstGeom>
+                  </pic:spPr>
+                </pic:pic>
+              </a:graphicData>
+            </a:graphic>
+          </wp:inline>
+        </w:drawing>
+      </w:r>
     </w:p>
     <w:p>
       <w:pPr>
@@ -183,6 +223,9 @@
       </w:r>
     </w:p>
     <w:p>
+      <w:pPr>
+        <w:ind w:left="360"/>
+      </w:pPr>
       <w:r>
         <w:rPr>
           <w:noProof/>
@@ -203,7 +246,7 @@
                     <pic:cNvPicPr/>
                   </pic:nvPicPr>
                   <pic:blipFill>
-                    <a:blip r:embed="rId5"/>
+                    <a:blip r:embed="rId6"/>
                     <a:stretch>
                       <a:fillRect/>
                     </a:stretch>
@@ -222,6 +265,85 @@
             </a:graphic>
           </wp:inline>
         </w:drawing>
+      </w:r>
+      <w:r>
+        <w:t xml:space="preserve">5.  Create a new schema for </w:t>
+      </w:r>
+      <w:proofErr w:type="spellStart"/>
+      <w:r>
+        <w:t>activityStreams</w:t>
+      </w:r>
+      <w:proofErr w:type="spellEnd"/>
+      <w:r>
+        <w:t>, read the  stream and write to a console.</w:t>
+      </w:r>
+    </w:p>
+    <w:p>
+      <w:pPr>
+        <w:ind w:left="360"/>
+      </w:pPr>
+      <w:r>
+        <w:t xml:space="preserve">6. Run the </w:t>
+      </w:r>
+      <w:proofErr w:type="spellStart"/>
+      <w:r>
+        <w:t>StreamingJob</w:t>
+      </w:r>
+      <w:proofErr w:type="spellEnd"/>
+    </w:p>
+    <w:p>
+      <w:pPr>
+        <w:ind w:left="360"/>
+      </w:pPr>
+      <w:r>
+        <w:rPr>
+          <w:noProof/>
+        </w:rPr>
+        <w:drawing>
+          <wp:inline distT="0" distB="0" distL="0" distR="0" wp14:anchorId="44AB6129" wp14:editId="44068096">
+            <wp:extent cx="5943600" cy="1773555"/>
+            <wp:effectExtent l="0" t="0" r="0" b="0"/>
+            <wp:docPr id="3" name="Picture 3"/>
+            <wp:cNvGraphicFramePr>
+              <a:graphicFrameLocks xmlns:a="http://schemas.openxmlformats.org/drawingml/2006/main" noChangeAspect="1"/>
+            </wp:cNvGraphicFramePr>
+            <a:graphic xmlns:a="http://schemas.openxmlformats.org/drawingml/2006/main">
+              <a:graphicData uri="http://schemas.openxmlformats.org/drawingml/2006/picture">
+                <pic:pic xmlns:pic="http://schemas.openxmlformats.org/drawingml/2006/picture">
+                  <pic:nvPicPr>
+                    <pic:cNvPr id="1" name=""/>
+                    <pic:cNvPicPr/>
+                  </pic:nvPicPr>
+                  <pic:blipFill>
+                    <a:blip r:embed="rId7"/>
+                    <a:stretch>
+                      <a:fillRect/>
+                    </a:stretch>
+                  </pic:blipFill>
+                  <pic:spPr>
+                    <a:xfrm>
+                      <a:off x="0" y="0"/>
+                      <a:ext cx="5943600" cy="1773555"/>
+                    </a:xfrm>
+                    <a:prstGeom prst="rect">
+                      <a:avLst/>
+                    </a:prstGeom>
+                  </pic:spPr>
+                </pic:pic>
+              </a:graphicData>
+            </a:graphic>
+          </wp:inline>
+        </w:drawing>
+      </w:r>
+    </w:p>
+    <w:p>
+      <w:pPr>
+        <w:ind w:left="360"/>
+      </w:pPr>
+    </w:p>
+    <w:p>
+      <w:r>
+        <w:t xml:space="preserve">  </w:t>
       </w:r>
     </w:p>
     <w:sectPr>

</xml_diff>

<commit_message>
Output aggregated and converted into key value pairs.
</commit_message>
<xml_diff>
--- a/docs/Stream_job.docx
+++ b/docs/Stream_job.docx
@@ -78,7 +78,6 @@
           <w:szCs w:val="20"/>
         </w:rPr>
       </w:pPr>
-      <w:proofErr w:type="spellStart"/>
       <w:r>
         <w:rPr>
           <w:rFonts w:ascii="Consolas" w:eastAsia="Times New Roman" w:hAnsi="Consolas" w:cs="Courier New"/>
@@ -86,17 +85,7 @@
           <w:sz w:val="20"/>
           <w:szCs w:val="20"/>
         </w:rPr>
-        <w:t>dest_path</w:t>
-      </w:r>
-      <w:proofErr w:type="spellEnd"/>
-      <w:r>
-        <w:rPr>
-          <w:rFonts w:ascii="Consolas" w:eastAsia="Times New Roman" w:hAnsi="Consolas" w:cs="Courier New"/>
-          <w:color w:val="CC7832"/>
-          <w:sz w:val="20"/>
-          <w:szCs w:val="20"/>
-        </w:rPr>
-        <w:t xml:space="preserve"> </w:t>
+        <w:t xml:space="preserve">dest_path </w:t>
       </w:r>
       <w:r>
         <w:rPr>
@@ -125,7 +114,6 @@
         </w:rPr>
         <w:br/>
       </w:r>
-      <w:proofErr w:type="spellStart"/>
       <w:r>
         <w:rPr>
           <w:rFonts w:ascii="Consolas" w:eastAsia="Times New Roman" w:hAnsi="Consolas" w:cs="Courier New"/>
@@ -135,7 +123,6 @@
         </w:rPr>
         <w:t>number_of_files</w:t>
       </w:r>
-      <w:proofErr w:type="spellEnd"/>
       <w:r>
         <w:rPr>
           <w:rFonts w:ascii="Consolas" w:eastAsia="Times New Roman" w:hAnsi="Consolas" w:cs="Courier New"/>
@@ -267,15 +254,7 @@
         </w:drawing>
       </w:r>
       <w:r>
-        <w:t xml:space="preserve">5.  Create a new schema for </w:t>
-      </w:r>
-      <w:proofErr w:type="spellStart"/>
-      <w:r>
-        <w:t>activityStreams</w:t>
-      </w:r>
-      <w:proofErr w:type="spellEnd"/>
-      <w:r>
-        <w:t>, read the  stream and write to a console.</w:t>
+        <w:t>5.  Create a new schema for activityStreams, read the  stream and write to a console.</w:t>
       </w:r>
     </w:p>
     <w:p>
@@ -283,13 +262,8 @@
         <w:ind w:left="360"/>
       </w:pPr>
       <w:r>
-        <w:t xml:space="preserve">6. Run the </w:t>
-      </w:r>
-      <w:proofErr w:type="spellStart"/>
-      <w:r>
-        <w:t>StreamingJob</w:t>
-      </w:r>
-      <w:proofErr w:type="spellEnd"/>
+        <w:t>6. Run the StreamingJob</w:t>
+      </w:r>
     </w:p>
     <w:p>
       <w:pPr>
@@ -344,6 +318,20 @@
     <w:p>
       <w:r>
         <w:t xml:space="preserve">  </w:t>
+      </w:r>
+      <w:r>
+        <w:t xml:space="preserve"> 7. convert the data streams into a key value pairs</w:t>
+      </w:r>
+    </w:p>
+    <w:p>
+      <w:r>
+        <w:tab/>
+        <w:t>Key : combination and product and timestamp hour</w:t>
+      </w:r>
+    </w:p>
+    <w:p>
+      <w:r>
+        <w:t xml:space="preserve">              Values: product details</w:t>
       </w:r>
     </w:p>
     <w:sectPr>

</xml_diff>